<commit_message>
Website done, ready to be deployed
</commit_message>
<xml_diff>
--- a/LearningDiary.docx
+++ b/LearningDiary.docx
@@ -426,13 +426,7 @@
         <w:rPr>
           <w:lang w:val="en-US"/>
         </w:rPr>
-        <w:t xml:space="preserve">Date : ( </w:t>
-      </w:r>
-      <w:r>
-        <w:rPr>
-          <w:lang w:val="en-US"/>
-        </w:rPr>
-        <w:t>1</w:t>
+        <w:t>Date : ( 1</w:t>
       </w:r>
       <w:r>
         <w:rPr>
@@ -526,13 +520,77 @@
         <w:rPr>
           <w:lang w:val="en-US"/>
         </w:rPr>
+        <w:t>Date : ( 11.10.2024)</w:t>
+      </w:r>
+    </w:p>
+    <w:p>
+      <w:pPr>
+        <w:rPr>
+          <w:lang w:val="en-US"/>
+        </w:rPr>
+      </w:pPr>
+      <w:r>
+        <w:rPr>
+          <w:lang w:val="en-US"/>
+        </w:rPr>
+        <w:t xml:space="preserve">Activity : Continued watching up until around </w:t>
+      </w:r>
+      <w:r>
+        <w:rPr>
+          <w:lang w:val="en-US"/>
+        </w:rPr>
+        <w:t xml:space="preserve">2:00:00 </w:t>
+      </w:r>
+      <w:r>
+        <w:rPr>
+          <w:lang w:val="en-US"/>
+        </w:rPr>
+        <w:t>of the learning video, continued expanding and improving website</w:t>
+      </w:r>
+    </w:p>
+    <w:p>
+      <w:pPr>
+        <w:rPr>
+          <w:lang w:val="en-US"/>
+        </w:rPr>
+      </w:pPr>
+      <w:r>
+        <w:rPr>
+          <w:lang w:val="en-US"/>
+        </w:rPr>
+        <w:t xml:space="preserve">Learning outcome: </w:t>
+      </w:r>
+      <w:r>
+        <w:rPr>
+          <w:lang w:val="en-US"/>
+        </w:rPr>
+        <w:t>Finished much of the website, added mobile responsiveness</w:t>
+      </w:r>
+    </w:p>
+    <w:p>
+      <w:pPr>
+        <w:rPr>
+          <w:lang w:val="en-US"/>
+        </w:rPr>
+      </w:pPr>
+    </w:p>
+    <w:p>
+      <w:pPr>
+        <w:rPr>
+          <w:lang w:val="en-US"/>
+        </w:rPr>
+      </w:pPr>
+      <w:r>
+        <w:rPr>
+          <w:lang w:val="en-US"/>
+        </w:rPr>
         <w:t>Date : ( 1</w:t>
       </w:r>
       <w:r>
         <w:rPr>
           <w:lang w:val="en-US"/>
         </w:rPr>
-        <w:t>1</w:t>
+        <w:t>2</w:t>
       </w:r>
       <w:r>
         <w:rPr>
@@ -551,39 +609,28 @@
         <w:rPr>
           <w:lang w:val="en-US"/>
         </w:rPr>
-        <w:t xml:space="preserve">Activity : Continued watching up until around </w:t>
-      </w:r>
-      <w:r>
-        <w:rPr>
-          <w:lang w:val="en-US"/>
-        </w:rPr>
-        <w:t xml:space="preserve">2:00:00 </w:t>
-      </w:r>
-      <w:r>
-        <w:rPr>
-          <w:lang w:val="en-US"/>
-        </w:rPr>
-        <w:t>of the learning video, continued expanding and improving website</w:t>
-      </w:r>
-    </w:p>
-    <w:p>
-      <w:pPr>
-        <w:rPr>
-          <w:lang w:val="en-US"/>
-        </w:rPr>
-      </w:pPr>
-      <w:r>
-        <w:rPr>
-          <w:lang w:val="en-US"/>
-        </w:rPr>
-        <w:t xml:space="preserve">Learning outcome: </w:t>
-      </w:r>
-      <w:r>
-        <w:rPr>
-          <w:lang w:val="en-US"/>
-        </w:rPr>
-        <w:t>Finished much of the website, added mobile responsiveness</w:t>
-      </w:r>
+        <w:t>Activity : Continued watching up until around 2:00:00 of the learning video, continued expanding and improving website</w:t>
+      </w:r>
+    </w:p>
+    <w:p>
+      <w:pPr>
+        <w:rPr>
+          <w:lang w:val="en-US"/>
+        </w:rPr>
+      </w:pPr>
+      <w:r>
+        <w:rPr>
+          <w:lang w:val="en-US"/>
+        </w:rPr>
+        <w:t>Learning outcome: Finished much of the website, added mobile responsiveness</w:t>
+      </w:r>
+    </w:p>
+    <w:p>
+      <w:pPr>
+        <w:rPr>
+          <w:lang w:val="en-US"/>
+        </w:rPr>
+      </w:pPr>
     </w:p>
     <w:p>
       <w:pPr>
@@ -1034,19 +1081,7 @@
         <w:rPr>
           <w:lang w:val="en-US"/>
         </w:rPr>
-        <w:t>1</w:t>
-      </w:r>
-      <w:r>
-        <w:rPr>
-          <w:lang w:val="en-US"/>
-        </w:rPr>
-        <w:t>0</w:t>
-      </w:r>
-      <w:r>
-        <w:rPr>
-          <w:lang w:val="en-US"/>
-        </w:rPr>
-        <w:t>.10.2024</w:t>
+        <w:t>10.10.2024</w:t>
       </w:r>
     </w:p>
     <w:p>
@@ -1155,8 +1190,94 @@
         <w:rPr>
           <w:lang w:val="en-US"/>
         </w:rPr>
-        <w:t>The website is looking very good and I’m quite happy with the mobile layout as well.</w:t>
-      </w:r>
+        <w:t xml:space="preserve">The website </w:t>
+      </w:r>
+      <w:r>
+        <w:rPr>
+          <w:lang w:val="en-US"/>
+        </w:rPr>
+        <w:t>looks</w:t>
+      </w:r>
+      <w:r>
+        <w:rPr>
+          <w:lang w:val="en-US"/>
+        </w:rPr>
+        <w:t xml:space="preserve"> very good and I’m quite happy with the mobile layout as well</w:t>
+      </w:r>
+      <w:r>
+        <w:rPr>
+          <w:lang w:val="en-US"/>
+        </w:rPr>
+        <w:t xml:space="preserve">, which was another aspect that I haven’t dabbled in yet. </w:t>
+      </w:r>
+      <w:r>
+        <w:rPr>
+          <w:lang w:val="en-US"/>
+        </w:rPr>
+        <w:t>Overall, this video taught me some good practices for responsive and flexible layout</w:t>
+      </w:r>
+      <w:r>
+        <w:rPr>
+          <w:lang w:val="en-US"/>
+        </w:rPr>
+        <w:t>s</w:t>
+      </w:r>
+      <w:r>
+        <w:rPr>
+          <w:lang w:val="en-US"/>
+        </w:rPr>
+        <w:t>.</w:t>
+      </w:r>
+    </w:p>
+    <w:p>
+      <w:pPr>
+        <w:pStyle w:val="Leipteksti"/>
+        <w:rPr>
+          <w:lang w:val="en-US"/>
+        </w:rPr>
+      </w:pPr>
+    </w:p>
+    <w:p>
+      <w:pPr>
+        <w:pStyle w:val="Leipteksti"/>
+        <w:rPr>
+          <w:lang w:val="en-US"/>
+        </w:rPr>
+      </w:pPr>
+      <w:r>
+        <w:rPr>
+          <w:lang w:val="en-US"/>
+        </w:rPr>
+        <w:t>1</w:t>
+      </w:r>
+      <w:r>
+        <w:rPr>
+          <w:lang w:val="en-US"/>
+        </w:rPr>
+        <w:t>2</w:t>
+      </w:r>
+      <w:r>
+        <w:rPr>
+          <w:lang w:val="en-US"/>
+        </w:rPr>
+        <w:t>.10.2024</w:t>
+      </w:r>
+    </w:p>
+    <w:p>
+      <w:pPr>
+        <w:pStyle w:val="Leipteksti"/>
+        <w:rPr>
+          <w:lang w:val="en-US"/>
+        </w:rPr>
+      </w:pPr>
+    </w:p>
+    <w:p>
+      <w:pPr>
+        <w:pStyle w:val="Leipteksti"/>
+        <w:rPr>
+          <w:lang w:val="en-US"/>
+        </w:rPr>
+      </w:pPr>
     </w:p>
     <w:p>
       <w:pPr>

</xml_diff>

<commit_message>
Website + learning diary update
</commit_message>
<xml_diff>
--- a/LearningDiary.docx
+++ b/LearningDiary.docx
@@ -14,6 +14,7 @@
           <w:lang w:val="en-US"/>
         </w:rPr>
       </w:pPr>
+      <w:proofErr w:type="spellStart"/>
       <w:r>
         <w:rPr>
           <w:rFonts w:ascii="Times New Roman" w:hAnsi="Times New Roman" w:cs="Times New Roman"/>
@@ -21,8 +22,49 @@
           <w:szCs w:val="24"/>
           <w:lang w:val="en-US"/>
         </w:rPr>
-        <w:t>Lappeenrannan teknillinen yliopisto</w:t>
-      </w:r>
+        <w:t>Lappeenrannan</w:t>
+      </w:r>
+      <w:proofErr w:type="spellEnd"/>
+      <w:r>
+        <w:rPr>
+          <w:rFonts w:ascii="Times New Roman" w:hAnsi="Times New Roman" w:cs="Times New Roman"/>
+          <w:sz w:val="24"/>
+          <w:szCs w:val="24"/>
+          <w:lang w:val="en-US"/>
+        </w:rPr>
+        <w:t xml:space="preserve"> </w:t>
+      </w:r>
+      <w:proofErr w:type="spellStart"/>
+      <w:r>
+        <w:rPr>
+          <w:rFonts w:ascii="Times New Roman" w:hAnsi="Times New Roman" w:cs="Times New Roman"/>
+          <w:sz w:val="24"/>
+          <w:szCs w:val="24"/>
+          <w:lang w:val="en-US"/>
+        </w:rPr>
+        <w:t>teknillinen</w:t>
+      </w:r>
+      <w:proofErr w:type="spellEnd"/>
+      <w:r>
+        <w:rPr>
+          <w:rFonts w:ascii="Times New Roman" w:hAnsi="Times New Roman" w:cs="Times New Roman"/>
+          <w:sz w:val="24"/>
+          <w:szCs w:val="24"/>
+          <w:lang w:val="en-US"/>
+        </w:rPr>
+        <w:t xml:space="preserve"> </w:t>
+      </w:r>
+      <w:proofErr w:type="spellStart"/>
+      <w:r>
+        <w:rPr>
+          <w:rFonts w:ascii="Times New Roman" w:hAnsi="Times New Roman" w:cs="Times New Roman"/>
+          <w:sz w:val="24"/>
+          <w:szCs w:val="24"/>
+          <w:lang w:val="en-US"/>
+        </w:rPr>
+        <w:t>yliopisto</w:t>
+      </w:r>
+      <w:proofErr w:type="spellEnd"/>
     </w:p>
     <w:p>
       <w:pPr>
@@ -305,7 +347,21 @@
         <w:rPr>
           <w:lang w:val="en-US"/>
         </w:rPr>
-        <w:t>Much of VSCode and working with git is familiar for me</w:t>
+        <w:t xml:space="preserve">Much of </w:t>
+      </w:r>
+      <w:proofErr w:type="spellStart"/>
+      <w:r>
+        <w:rPr>
+          <w:lang w:val="en-US"/>
+        </w:rPr>
+        <w:t>VSCode</w:t>
+      </w:r>
+      <w:proofErr w:type="spellEnd"/>
+      <w:r>
+        <w:rPr>
+          <w:lang w:val="en-US"/>
+        </w:rPr>
+        <w:t xml:space="preserve"> and working with git is familiar for me</w:t>
       </w:r>
       <w:r>
         <w:rPr>
@@ -406,7 +462,21 @@
         <w:rPr>
           <w:lang w:val="en-US"/>
         </w:rPr>
-        <w:t>website and some good repetition for syntax with css.</w:t>
+        <w:t xml:space="preserve">website and some good repetition for syntax with </w:t>
+      </w:r>
+      <w:proofErr w:type="spellStart"/>
+      <w:r>
+        <w:rPr>
+          <w:lang w:val="en-US"/>
+        </w:rPr>
+        <w:t>css</w:t>
+      </w:r>
+      <w:proofErr w:type="spellEnd"/>
+      <w:r>
+        <w:rPr>
+          <w:lang w:val="en-US"/>
+        </w:rPr>
+        <w:t>.</w:t>
       </w:r>
     </w:p>
     <w:p>
@@ -494,7 +564,21 @@
         <w:rPr>
           <w:lang w:val="en-US"/>
         </w:rPr>
-        <w:t xml:space="preserve">ks, reusable classes etc. The ability to reuse ready made classes </w:t>
+        <w:t xml:space="preserve">ks, reusable classes etc. The ability to reuse </w:t>
+      </w:r>
+      <w:proofErr w:type="spellStart"/>
+      <w:r>
+        <w:rPr>
+          <w:lang w:val="en-US"/>
+        </w:rPr>
+        <w:t>ready made</w:t>
+      </w:r>
+      <w:proofErr w:type="spellEnd"/>
+      <w:r>
+        <w:rPr>
+          <w:lang w:val="en-US"/>
+        </w:rPr>
+        <w:t xml:space="preserve"> classes </w:t>
       </w:r>
       <w:r>
         <w:rPr>
@@ -678,31 +762,78 @@
         <w:rPr>
           <w:lang w:val="en-US"/>
         </w:rPr>
+        <w:t>Date : ( 01.11.2024)</w:t>
+      </w:r>
+    </w:p>
+    <w:p>
+      <w:pPr>
+        <w:rPr>
+          <w:lang w:val="en-US"/>
+        </w:rPr>
+      </w:pPr>
+      <w:r>
+        <w:rPr>
+          <w:lang w:val="en-US"/>
+        </w:rPr>
+        <w:t xml:space="preserve">Activity : </w:t>
+      </w:r>
+      <w:r>
+        <w:rPr>
+          <w:lang w:val="en-US"/>
+        </w:rPr>
+        <w:t>Deployed website</w:t>
+      </w:r>
+    </w:p>
+    <w:p>
+      <w:pPr>
+        <w:rPr>
+          <w:lang w:val="en-US"/>
+        </w:rPr>
+      </w:pPr>
+      <w:r>
+        <w:rPr>
+          <w:lang w:val="en-US"/>
+        </w:rPr>
+        <w:t xml:space="preserve">Learning outcome: </w:t>
+      </w:r>
+      <w:r>
+        <w:rPr>
+          <w:lang w:val="en-US"/>
+        </w:rPr>
+        <w:t>Learned to deploy with GitHub pages</w:t>
+      </w:r>
+    </w:p>
+    <w:p>
+      <w:pPr>
+        <w:rPr>
+          <w:lang w:val="en-US"/>
+        </w:rPr>
+      </w:pPr>
+    </w:p>
+    <w:p>
+      <w:pPr>
+        <w:rPr>
+          <w:lang w:val="en-US"/>
+        </w:rPr>
+      </w:pPr>
+      <w:r>
+        <w:rPr>
+          <w:lang w:val="en-US"/>
+        </w:rPr>
+        <w:lastRenderedPageBreak/>
         <w:t xml:space="preserve">Date : ( </w:t>
       </w:r>
       <w:r>
         <w:rPr>
           <w:lang w:val="en-US"/>
         </w:rPr>
-        <w:t>01</w:t>
-      </w:r>
-      <w:r>
-        <w:rPr>
-          <w:lang w:val="en-US"/>
-        </w:rPr>
-        <w:t>.1</w:t>
-      </w:r>
-      <w:r>
-        <w:rPr>
-          <w:lang w:val="en-US"/>
-        </w:rPr>
-        <w:t>1</w:t>
-      </w:r>
-      <w:r>
-        <w:rPr>
-          <w:lang w:val="en-US"/>
-        </w:rPr>
-        <w:t>.2024)</w:t>
+        <w:t>13</w:t>
+      </w:r>
+      <w:r>
+        <w:rPr>
+          <w:lang w:val="en-US"/>
+        </w:rPr>
+        <w:t>.11.2024)</w:t>
       </w:r>
     </w:p>
     <w:p>
@@ -721,7 +852,7 @@
         <w:rPr>
           <w:lang w:val="en-US"/>
         </w:rPr>
-        <w:t>Deployed website</w:t>
+        <w:t>Expanded upon the website</w:t>
       </w:r>
     </w:p>
     <w:p>
@@ -740,8 +871,28 @@
         <w:rPr>
           <w:lang w:val="en-US"/>
         </w:rPr>
-        <w:t>Learned to deploy with GitHub pages</w:t>
-      </w:r>
+        <w:t>Learned to</w:t>
+      </w:r>
+      <w:r>
+        <w:rPr>
+          <w:lang w:val="en-US"/>
+        </w:rPr>
+        <w:t xml:space="preserve"> use the modularity built to keep the style consistent across the different pages.</w:t>
+      </w:r>
+    </w:p>
+    <w:p>
+      <w:pPr>
+        <w:rPr>
+          <w:lang w:val="en-US"/>
+        </w:rPr>
+      </w:pPr>
+    </w:p>
+    <w:p>
+      <w:pPr>
+        <w:rPr>
+          <w:lang w:val="en-US"/>
+        </w:rPr>
+      </w:pPr>
     </w:p>
     <w:p>
       <w:pPr>
@@ -1084,7 +1235,35 @@
         <w:rPr>
           <w:lang w:val="en-US"/>
         </w:rPr>
-        <w:t>Web programming, html, css and js are somewhat familiar to me already, so mostly ended up getting good rehearsals for syntax and</w:t>
+        <w:t xml:space="preserve">Web programming, html, </w:t>
+      </w:r>
+      <w:proofErr w:type="spellStart"/>
+      <w:r>
+        <w:rPr>
+          <w:lang w:val="en-US"/>
+        </w:rPr>
+        <w:t>css</w:t>
+      </w:r>
+      <w:proofErr w:type="spellEnd"/>
+      <w:r>
+        <w:rPr>
+          <w:lang w:val="en-US"/>
+        </w:rPr>
+        <w:t xml:space="preserve"> and </w:t>
+      </w:r>
+      <w:proofErr w:type="spellStart"/>
+      <w:r>
+        <w:rPr>
+          <w:lang w:val="en-US"/>
+        </w:rPr>
+        <w:t>js</w:t>
+      </w:r>
+      <w:proofErr w:type="spellEnd"/>
+      <w:r>
+        <w:rPr>
+          <w:lang w:val="en-US"/>
+        </w:rPr>
+        <w:t xml:space="preserve"> are somewhat familiar to me already, so mostly ended up getting good rehearsals for syntax and</w:t>
       </w:r>
       <w:r>
         <w:rPr>
@@ -1377,7 +1556,21 @@
         <w:rPr>
           <w:lang w:val="en-US"/>
         </w:rPr>
-        <w:t>To follow the course instructions, I changed my repository to github, to allow deployment with GitHub pages.</w:t>
+        <w:t xml:space="preserve">To follow the course instructions, I changed my repository to </w:t>
+      </w:r>
+      <w:proofErr w:type="spellStart"/>
+      <w:r>
+        <w:rPr>
+          <w:lang w:val="en-US"/>
+        </w:rPr>
+        <w:t>github</w:t>
+      </w:r>
+      <w:proofErr w:type="spellEnd"/>
+      <w:r>
+        <w:rPr>
+          <w:lang w:val="en-US"/>
+        </w:rPr>
+        <w:t>, to allow deployment with GitHub pages.</w:t>
       </w:r>
     </w:p>
     <w:p>
@@ -1427,7 +1620,89 @@
         <w:rPr>
           <w:lang w:val="en-US"/>
         </w:rPr>
-        <w:t>and deployed the website with github pages.</w:t>
+        <w:t xml:space="preserve">and deployed the website with </w:t>
+      </w:r>
+      <w:proofErr w:type="spellStart"/>
+      <w:r>
+        <w:rPr>
+          <w:lang w:val="en-US"/>
+        </w:rPr>
+        <w:t>github</w:t>
+      </w:r>
+      <w:proofErr w:type="spellEnd"/>
+      <w:r>
+        <w:rPr>
+          <w:lang w:val="en-US"/>
+        </w:rPr>
+        <w:t xml:space="preserve"> pages.</w:t>
+      </w:r>
+    </w:p>
+    <w:p>
+      <w:pPr>
+        <w:pStyle w:val="Leipteksti"/>
+        <w:rPr>
+          <w:lang w:val="en-US"/>
+        </w:rPr>
+      </w:pPr>
+    </w:p>
+    <w:p>
+      <w:pPr>
+        <w:pStyle w:val="Leipteksti"/>
+        <w:rPr>
+          <w:lang w:val="en-US"/>
+        </w:rPr>
+      </w:pPr>
+      <w:r>
+        <w:rPr>
+          <w:lang w:val="en-US"/>
+        </w:rPr>
+        <w:t>13.10.2024</w:t>
+      </w:r>
+    </w:p>
+    <w:p>
+      <w:pPr>
+        <w:pStyle w:val="Leipteksti"/>
+        <w:rPr>
+          <w:lang w:val="en-US"/>
+        </w:rPr>
+      </w:pPr>
+    </w:p>
+    <w:p>
+      <w:pPr>
+        <w:pStyle w:val="Leipteksti"/>
+        <w:rPr>
+          <w:lang w:val="en-US"/>
+        </w:rPr>
+      </w:pPr>
+      <w:r>
+        <w:rPr>
+          <w:lang w:val="en-US"/>
+        </w:rPr>
+        <w:t xml:space="preserve">Expanded upon the website by adding </w:t>
+      </w:r>
+      <w:r>
+        <w:rPr>
+          <w:lang w:val="en-US"/>
+        </w:rPr>
+        <w:t xml:space="preserve">“About Us”, “Blog” and “Log in” pages. Added functionality to the FAQ section in the home page, by allowing the user to filter </w:t>
+      </w:r>
+      <w:r>
+        <w:rPr>
+          <w:lang w:val="en-US"/>
+        </w:rPr>
+        <w:t xml:space="preserve">between different categories. Cleaned up the footer section to be more relevant. </w:t>
+      </w:r>
+      <w:r>
+        <w:rPr>
+          <w:lang w:val="en-US"/>
+        </w:rPr>
+        <w:t>Learned a little bit about animating with CSS</w:t>
+      </w:r>
+      <w:r>
+        <w:rPr>
+          <w:lang w:val="en-US"/>
+        </w:rPr>
+        <w:t>.</w:t>
       </w:r>
     </w:p>
     <w:p>

</xml_diff>